<commit_message>
MAJ2 exo2 cha2 ok
</commit_message>
<xml_diff>
--- a/TD_a_rendre.docx
+++ b/TD_a_rendre.docx
@@ -60,7 +60,21 @@
         <w:rPr>
           <w:rFonts w:ascii="LiberationSans" w:eastAsia="LiberationSans" w:hint="eastAsia"/>
         </w:rPr>
-        <w:t xml:space="preserve"> des mots comportant le facteur ab mais pas le facteur aa est rationnel.</w:t>
+        <w:t xml:space="preserve"> des mots comportant le facteur ab mais pas le facteur </w:t>
+      </w:r>
+      <w:proofErr w:type="spellStart"/>
+      <w:r>
+        <w:rPr>
+          <w:rFonts w:ascii="LiberationSans" w:eastAsia="LiberationSans" w:hint="eastAsia"/>
+        </w:rPr>
+        <w:t>aa</w:t>
+      </w:r>
+      <w:proofErr w:type="spellEnd"/>
+      <w:r>
+        <w:rPr>
+          <w:rFonts w:ascii="LiberationSans" w:eastAsia="LiberationSans" w:hint="eastAsia"/>
+        </w:rPr>
+        <w:t xml:space="preserve"> est rationnel.</w:t>
       </w:r>
       <w:r>
         <w:rPr>
@@ -774,7 +788,21 @@
         <w:rPr>
           <w:rFonts w:ascii="LiberationSans" w:eastAsia="LiberationSans"/>
         </w:rPr>
-        <w:t xml:space="preserve"> | uv </w:t>
+        <w:t xml:space="preserve"> | </w:t>
+      </w:r>
+      <w:proofErr w:type="spellStart"/>
+      <w:r>
+        <w:rPr>
+          <w:rFonts w:ascii="LiberationSans" w:eastAsia="LiberationSans"/>
+        </w:rPr>
+        <w:t>uv</w:t>
+      </w:r>
+      <w:proofErr w:type="spellEnd"/>
+      <w:r>
+        <w:rPr>
+          <w:rFonts w:ascii="LiberationSans" w:eastAsia="LiberationSans"/>
+        </w:rPr>
+        <w:t xml:space="preserve"> </w:t>
       </w:r>
       <w:r>
         <w:rPr>
@@ -989,13 +1017,23 @@
           <w:bCs/>
         </w:rPr>
       </w:pPr>
-      <w:r>
-        <w:rPr>
-          <w:rFonts w:ascii="LiberationSans" w:eastAsia="LiberationSans"/>
-          <w:b/>
-          <w:bCs/>
-        </w:rPr>
-        <w:t>Demo 1</w:t>
+      <w:proofErr w:type="spellStart"/>
+      <w:r>
+        <w:rPr>
+          <w:rFonts w:ascii="LiberationSans" w:eastAsia="LiberationSans"/>
+          <w:b/>
+          <w:bCs/>
+        </w:rPr>
+        <w:t>Demo</w:t>
+      </w:r>
+      <w:proofErr w:type="spellEnd"/>
+      <w:r>
+        <w:rPr>
+          <w:rFonts w:ascii="LiberationSans" w:eastAsia="LiberationSans"/>
+          <w:b/>
+          <w:bCs/>
+        </w:rPr>
+        <w:t xml:space="preserve"> 1</w:t>
       </w:r>
     </w:p>
     <w:p>
@@ -1362,13 +1400,7 @@
         <w:t xml:space="preserve">Travaux Dirigés </w:t>
       </w:r>
       <w:r>
-        <w:t>sur les Automates finis</w:t>
-      </w:r>
-      <w:r>
-        <w:t xml:space="preserve"> | Chapitre </w:t>
-      </w:r>
-      <w:r>
-        <w:t>2</w:t>
+        <w:t>sur les Automates finis | Chapitre 2</w:t>
       </w:r>
     </w:p>
     <w:p>
@@ -1388,6 +1420,7 @@
       <w:r>
         <w:rPr>
           <w:rFonts w:ascii="LiberationSans" w:eastAsia="LiberationSans"/>
+          <w:noProof/>
         </w:rPr>
         <w:drawing>
           <wp:anchor distT="0" distB="0" distL="114300" distR="114300" simplePos="0" relativeHeight="251659264" behindDoc="0" locked="0" layoutInCell="1" allowOverlap="1" wp14:anchorId="6706FA23" wp14:editId="6F598264">
@@ -2131,13 +2164,7 @@
         <w:rPr>
           <w:rFonts w:ascii="LiberationSans" w:eastAsia="LiberationSans"/>
         </w:rPr>
-        <w:t xml:space="preserve">ussi, donc </w:t>
-      </w:r>
-      <w:r>
-        <w:rPr>
-          <w:rFonts w:ascii="LiberationSans" w:eastAsia="LiberationSans"/>
-        </w:rPr>
-        <w:t>a</w:t>
+        <w:t>ussi, donc a</w:t>
       </w:r>
       <w:r>
         <w:rPr>
@@ -2150,13 +2177,7 @@
         <w:rPr>
           <w:rFonts w:ascii="LiberationSans" w:eastAsia="LiberationSans"/>
         </w:rPr>
-        <w:t>ba</w:t>
-      </w:r>
-      <w:r>
-        <w:rPr>
-          <w:rFonts w:ascii="LiberationSans" w:eastAsia="LiberationSans"/>
-        </w:rPr>
-        <w:t xml:space="preserve"> est l</w:t>
+        <w:t>ba est l</w:t>
       </w:r>
       <w:r>
         <w:rPr>
@@ -2934,7 +2955,583 @@
         <w:rPr>
           <w:rFonts w:ascii="LiberationSans" w:eastAsia="LiberationSans"/>
         </w:rPr>
-        <w:t>-</w:t>
+        <w:t xml:space="preserve">Soit </w:t>
+      </w:r>
+      <w:r>
+        <w:rPr>
+          <w:rFonts w:ascii="LiberationSans" w:eastAsia="LiberationSans"/>
+        </w:rPr>
+        <w:t>Σ</w:t>
+      </w:r>
+      <w:r>
+        <w:rPr>
+          <w:rFonts w:ascii="LiberationSans" w:eastAsia="LiberationSans"/>
+        </w:rPr>
+        <w:t xml:space="preserve"> = {</w:t>
+      </w:r>
+      <w:proofErr w:type="spellStart"/>
+      <w:r>
+        <w:rPr>
+          <w:rFonts w:ascii="LiberationSans" w:eastAsia="LiberationSans"/>
+        </w:rPr>
+        <w:t>a,b,c</w:t>
+      </w:r>
+      <w:proofErr w:type="spellEnd"/>
+      <w:r>
+        <w:rPr>
+          <w:rFonts w:ascii="LiberationSans" w:eastAsia="LiberationSans"/>
+        </w:rPr>
+        <w:t>}. Consid</w:t>
+      </w:r>
+      <w:r>
+        <w:rPr>
+          <w:rFonts w:ascii="LiberationSans" w:eastAsia="LiberationSans"/>
+        </w:rPr>
+        <w:t>é</w:t>
+      </w:r>
+      <w:r>
+        <w:rPr>
+          <w:rFonts w:ascii="LiberationSans" w:eastAsia="LiberationSans"/>
+        </w:rPr>
+        <w:t>rons le langage L = {</w:t>
+      </w:r>
+      <w:proofErr w:type="spellStart"/>
+      <w:r>
+        <w:rPr>
+          <w:rFonts w:ascii="LiberationSans" w:eastAsia="LiberationSans"/>
+        </w:rPr>
+        <w:t>a,abcb</w:t>
+      </w:r>
+      <w:proofErr w:type="spellEnd"/>
+      <w:r>
+        <w:rPr>
+          <w:rFonts w:ascii="LiberationSans" w:eastAsia="LiberationSans"/>
+        </w:rPr>
+        <w:t xml:space="preserve">} de </w:t>
+      </w:r>
+      <w:r>
+        <w:rPr>
+          <w:rFonts w:ascii="LiberationSans" w:eastAsia="LiberationSans"/>
+        </w:rPr>
+        <w:t>Σ</w:t>
+      </w:r>
+      <w:r>
+        <w:rPr>
+          <w:rFonts w:ascii="LiberationSans" w:eastAsia="LiberationSans"/>
+        </w:rPr>
+        <w:t>.</w:t>
+      </w:r>
+      <w:r>
+        <w:rPr>
+          <w:rFonts w:ascii="LiberationSans" w:eastAsia="LiberationSans"/>
+        </w:rPr>
+        <w:br/>
+        <w:t>Ce langage est reconnu par les trois automates ci-dessous.</w:t>
+      </w:r>
+    </w:p>
+    <w:p>
+      <w:pPr>
+        <w:pStyle w:val="Paragraphedeliste"/>
+        <w:spacing w:after="0" w:line="240" w:lineRule="auto"/>
+        <w:rPr>
+          <w:rFonts w:ascii="LiberationSans" w:eastAsia="LiberationSans"/>
+        </w:rPr>
+      </w:pPr>
+      <w:r>
+        <w:rPr>
+          <w:rFonts w:ascii="LiberationSans" w:eastAsia="LiberationSans"/>
+        </w:rPr>
+        <w:br/>
+      </w:r>
+      <w:r>
+        <w:rPr>
+          <w:noProof/>
+        </w:rPr>
+        <w:drawing>
+          <wp:inline distT="0" distB="0" distL="0" distR="0" wp14:anchorId="3F827E00" wp14:editId="117D3891">
+            <wp:extent cx="1597150" cy="1016000"/>
+            <wp:effectExtent l="0" t="0" r="3175" b="0"/>
+            <wp:docPr id="5" name="Image 5"/>
+            <wp:cNvGraphicFramePr>
+              <a:graphicFrameLocks xmlns:a="http://schemas.openxmlformats.org/drawingml/2006/main" noChangeAspect="1"/>
+            </wp:cNvGraphicFramePr>
+            <a:graphic xmlns:a="http://schemas.openxmlformats.org/drawingml/2006/main">
+              <a:graphicData uri="http://schemas.openxmlformats.org/drawingml/2006/picture">
+                <pic:pic xmlns:pic="http://schemas.openxmlformats.org/drawingml/2006/picture">
+                  <pic:nvPicPr>
+                    <pic:cNvPr id="0" name="Picture 3"/>
+                    <pic:cNvPicPr>
+                      <a:picLocks noChangeAspect="1" noChangeArrowheads="1"/>
+                    </pic:cNvPicPr>
+                  </pic:nvPicPr>
+                  <pic:blipFill>
+                    <a:blip r:embed="rId8" cstate="print">
+                      <a:extLst>
+                        <a:ext uri="{28A0092B-C50C-407E-A947-70E740481C1C}">
+                          <a14:useLocalDpi xmlns:a14="http://schemas.microsoft.com/office/drawing/2010/main" val="0"/>
+                        </a:ext>
+                      </a:extLst>
+                    </a:blip>
+                    <a:srcRect/>
+                    <a:stretch>
+                      <a:fillRect/>
+                    </a:stretch>
+                  </pic:blipFill>
+                  <pic:spPr bwMode="auto">
+                    <a:xfrm>
+                      <a:off x="0" y="0"/>
+                      <a:ext cx="1598780" cy="1017037"/>
+                    </a:xfrm>
+                    <a:prstGeom prst="rect">
+                      <a:avLst/>
+                    </a:prstGeom>
+                    <a:noFill/>
+                    <a:ln>
+                      <a:noFill/>
+                    </a:ln>
+                  </pic:spPr>
+                </pic:pic>
+              </a:graphicData>
+            </a:graphic>
+          </wp:inline>
+        </w:drawing>
+      </w:r>
+      <w:r>
+        <w:rPr>
+          <w:noProof/>
+        </w:rPr>
+        <w:drawing>
+          <wp:anchor distT="0" distB="0" distL="114300" distR="114300" simplePos="0" relativeHeight="251661312" behindDoc="1" locked="0" layoutInCell="1" allowOverlap="1" wp14:anchorId="75C4E8A5" wp14:editId="3A68DAD5">
+            <wp:simplePos x="0" y="0"/>
+            <wp:positionH relativeFrom="column">
+              <wp:posOffset>459105</wp:posOffset>
+            </wp:positionH>
+            <wp:positionV relativeFrom="paragraph">
+              <wp:posOffset>180975</wp:posOffset>
+            </wp:positionV>
+            <wp:extent cx="2774950" cy="1022350"/>
+            <wp:effectExtent l="0" t="0" r="6350" b="6350"/>
+            <wp:wrapTight wrapText="bothSides">
+              <wp:wrapPolygon edited="0">
+                <wp:start x="0" y="0"/>
+                <wp:lineTo x="0" y="21332"/>
+                <wp:lineTo x="21501" y="21332"/>
+                <wp:lineTo x="21501" y="0"/>
+                <wp:lineTo x="0" y="0"/>
+              </wp:wrapPolygon>
+            </wp:wrapTight>
+            <wp:docPr id="4" name="Image 4"/>
+            <wp:cNvGraphicFramePr>
+              <a:graphicFrameLocks xmlns:a="http://schemas.openxmlformats.org/drawingml/2006/main" noChangeAspect="1"/>
+            </wp:cNvGraphicFramePr>
+            <a:graphic xmlns:a="http://schemas.openxmlformats.org/drawingml/2006/main">
+              <a:graphicData uri="http://schemas.openxmlformats.org/drawingml/2006/picture">
+                <pic:pic xmlns:pic="http://schemas.openxmlformats.org/drawingml/2006/picture">
+                  <pic:nvPicPr>
+                    <pic:cNvPr id="0" name="Picture 1"/>
+                    <pic:cNvPicPr>
+                      <a:picLocks noChangeAspect="1" noChangeArrowheads="1"/>
+                    </pic:cNvPicPr>
+                  </pic:nvPicPr>
+                  <pic:blipFill>
+                    <a:blip r:embed="rId9" cstate="print">
+                      <a:extLst>
+                        <a:ext uri="{28A0092B-C50C-407E-A947-70E740481C1C}">
+                          <a14:useLocalDpi xmlns:a14="http://schemas.microsoft.com/office/drawing/2010/main" val="0"/>
+                        </a:ext>
+                      </a:extLst>
+                    </a:blip>
+                    <a:srcRect/>
+                    <a:stretch>
+                      <a:fillRect/>
+                    </a:stretch>
+                  </pic:blipFill>
+                  <pic:spPr bwMode="auto">
+                    <a:xfrm>
+                      <a:off x="0" y="0"/>
+                      <a:ext cx="2774950" cy="1022350"/>
+                    </a:xfrm>
+                    <a:prstGeom prst="rect">
+                      <a:avLst/>
+                    </a:prstGeom>
+                    <a:noFill/>
+                    <a:ln>
+                      <a:noFill/>
+                    </a:ln>
+                  </pic:spPr>
+                </pic:pic>
+              </a:graphicData>
+            </a:graphic>
+          </wp:anchor>
+        </w:drawing>
+      </w:r>
+    </w:p>
+    <w:p>
+      <w:pPr>
+        <w:pStyle w:val="Paragraphedeliste"/>
+        <w:spacing w:after="0" w:line="240" w:lineRule="auto"/>
+        <w:jc w:val="center"/>
+        <w:rPr>
+          <w:rFonts w:ascii="LiberationSans" w:eastAsia="LiberationSans"/>
+          <w:b/>
+          <w:bCs/>
+          <w:u w:val="single"/>
+        </w:rPr>
+      </w:pPr>
+      <w:r>
+        <w:rPr>
+          <w:rFonts w:ascii="LiberationSans" w:eastAsia="LiberationSans"/>
+          <w:noProof/>
+        </w:rPr>
+        <mc:AlternateContent>
+          <mc:Choice Requires="wps">
+            <w:drawing>
+              <wp:anchor distT="0" distB="0" distL="114300" distR="114300" simplePos="0" relativeHeight="251662336" behindDoc="0" locked="0" layoutInCell="1" allowOverlap="1" wp14:anchorId="0F9B11CD" wp14:editId="5AE7B63B">
+                <wp:simplePos x="0" y="0"/>
+                <wp:positionH relativeFrom="margin">
+                  <wp:align>center</wp:align>
+                </wp:positionH>
+                <wp:positionV relativeFrom="paragraph">
+                  <wp:posOffset>33655</wp:posOffset>
+                </wp:positionV>
+                <wp:extent cx="1130300" cy="285750"/>
+                <wp:effectExtent l="0" t="0" r="0" b="0"/>
+                <wp:wrapNone/>
+                <wp:docPr id="7" name="Rectangle 7"/>
+                <wp:cNvGraphicFramePr/>
+                <a:graphic xmlns:a="http://schemas.openxmlformats.org/drawingml/2006/main">
+                  <a:graphicData uri="http://schemas.microsoft.com/office/word/2010/wordprocessingShape">
+                    <wps:wsp>
+                      <wps:cNvSpPr/>
+                      <wps:spPr>
+                        <a:xfrm>
+                          <a:off x="0" y="0"/>
+                          <a:ext cx="1130300" cy="285750"/>
+                        </a:xfrm>
+                        <a:prstGeom prst="rect">
+                          <a:avLst/>
+                        </a:prstGeom>
+                        <a:noFill/>
+                        <a:ln>
+                          <a:noFill/>
+                        </a:ln>
+                      </wps:spPr>
+                      <wps:style>
+                        <a:lnRef idx="2">
+                          <a:schemeClr val="accent1">
+                            <a:shade val="50000"/>
+                          </a:schemeClr>
+                        </a:lnRef>
+                        <a:fillRef idx="1">
+                          <a:schemeClr val="accent1"/>
+                        </a:fillRef>
+                        <a:effectRef idx="0">
+                          <a:schemeClr val="accent1"/>
+                        </a:effectRef>
+                        <a:fontRef idx="minor">
+                          <a:schemeClr val="lt1"/>
+                        </a:fontRef>
+                      </wps:style>
+                      <wps:txbx>
+                        <w:txbxContent>
+                          <w:p>
+                            <w:pPr>
+                              <w:jc w:val="center"/>
+                            </w:pPr>
+                            <w:r>
+                              <w:rPr>
+                                <w:rFonts w:ascii="LiberationSans" w:eastAsia="LiberationSans"/>
+                                <w:b/>
+                                <w:bCs/>
+                                <w:u w:val="single"/>
+                              </w:rPr>
+                              <w:t>Figure 1</w:t>
+                            </w:r>
+                          </w:p>
+                        </w:txbxContent>
+                      </wps:txbx>
+                      <wps:bodyPr rot="0" spcFirstLastPara="0" vertOverflow="overflow" horzOverflow="overflow" vert="horz" wrap="square" lIns="91440" tIns="45720" rIns="91440" bIns="45720" numCol="1" spcCol="0" rtlCol="0" fromWordArt="0" anchor="ctr" anchorCtr="0" forceAA="0" compatLnSpc="1">
+                        <a:prstTxWarp prst="textNoShape">
+                          <a:avLst/>
+                        </a:prstTxWarp>
+                        <a:noAutofit/>
+                      </wps:bodyPr>
+                    </wps:wsp>
+                  </a:graphicData>
+                </a:graphic>
+                <wp14:sizeRelV relativeFrom="margin">
+                  <wp14:pctHeight>0</wp14:pctHeight>
+                </wp14:sizeRelV>
+              </wp:anchor>
+            </w:drawing>
+          </mc:Choice>
+          <mc:Fallback>
+            <w:pict>
+              <v:rect w14:anchorId="0F9B11CD" id="Rectangle 7" o:spid="_x0000_s1026" style="position:absolute;left:0;text-align:left;margin-left:0;margin-top:2.65pt;width:89pt;height:22.5pt;z-index:251662336;visibility:visible;mso-wrap-style:square;mso-height-percent:0;mso-wrap-distance-left:9pt;mso-wrap-distance-top:0;mso-wrap-distance-right:9pt;mso-wrap-distance-bottom:0;mso-position-horizontal:center;mso-position-horizontal-relative:margin;mso-position-vertical:absolute;mso-position-vertical-relative:text;mso-height-percent:0;mso-height-relative:margin;v-text-anchor:middle" o:gfxdata="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" filled="f" stroked="f" strokeweight="1pt">
+                <v:textbox>
+                  <w:txbxContent>
+                    <w:p>
+                      <w:pPr>
+                        <w:jc w:val="center"/>
+                      </w:pPr>
+                      <w:r>
+                        <w:rPr>
+                          <w:rFonts w:ascii="LiberationSans" w:eastAsia="LiberationSans"/>
+                          <w:b/>
+                          <w:bCs/>
+                          <w:u w:val="single"/>
+                        </w:rPr>
+                        <w:t>Figure 1</w:t>
+                      </w:r>
+                    </w:p>
+                  </w:txbxContent>
+                </v:textbox>
+                <w10:wrap anchorx="margin"/>
+              </v:rect>
+            </w:pict>
+          </mc:Fallback>
+        </mc:AlternateContent>
+      </w:r>
+      <w:r>
+        <w:rPr>
+          <w:rFonts w:ascii="LiberationSans" w:eastAsia="LiberationSans"/>
+        </w:rPr>
+        <w:br/>
+      </w:r>
+    </w:p>
+    <w:p>
+      <w:pPr>
+        <w:pStyle w:val="Paragraphedeliste"/>
+        <w:numPr>
+          <w:ilvl w:val="0"/>
+          <w:numId w:val="16"/>
+        </w:numPr>
+        <w:spacing w:after="0" w:line="240" w:lineRule="auto"/>
+        <w:rPr>
+          <w:rFonts w:ascii="LiberationSans" w:eastAsia="LiberationSans"/>
+        </w:rPr>
+      </w:pPr>
+      <w:r>
+        <w:rPr>
+          <w:rFonts w:ascii="LiberationSans" w:eastAsia="LiberationSans"/>
+        </w:rPr>
+        <w:t>Consid</w:t>
+      </w:r>
+      <w:r>
+        <w:rPr>
+          <w:rFonts w:ascii="LiberationSans" w:eastAsia="LiberationSans"/>
+        </w:rPr>
+        <w:t>é</w:t>
+      </w:r>
+      <w:r>
+        <w:rPr>
+          <w:rFonts w:ascii="LiberationSans" w:eastAsia="LiberationSans"/>
+        </w:rPr>
+        <w:t xml:space="preserve">rons </w:t>
+      </w:r>
+      <w:r>
+        <w:rPr>
+          <w:rFonts w:ascii="LiberationSans" w:eastAsia="LiberationSans"/>
+        </w:rPr>
+        <w:t>à</w:t>
+      </w:r>
+      <w:r>
+        <w:rPr>
+          <w:rFonts w:ascii="LiberationSans" w:eastAsia="LiberationSans"/>
+        </w:rPr>
+        <w:t xml:space="preserve"> pr</w:t>
+      </w:r>
+      <w:r>
+        <w:rPr>
+          <w:rFonts w:ascii="LiberationSans" w:eastAsia="LiberationSans"/>
+        </w:rPr>
+        <w:t>é</w:t>
+      </w:r>
+      <w:r>
+        <w:rPr>
+          <w:rFonts w:ascii="LiberationSans" w:eastAsia="LiberationSans"/>
+        </w:rPr>
+        <w:t xml:space="preserve">sent le langage L = </w:t>
+      </w:r>
+      <w:proofErr w:type="spellStart"/>
+      <w:r>
+        <w:rPr>
+          <w:rFonts w:ascii="LiberationSans" w:eastAsia="LiberationSans"/>
+        </w:rPr>
+        <w:t>vi</w:t>
+      </w:r>
+      <w:r>
+        <w:rPr>
+          <w:rFonts w:ascii="LiberationSans" w:eastAsia="LiberationSans"/>
+        </w:rPr>
+        <w:t>Σ</w:t>
+      </w:r>
+      <w:proofErr w:type="spellEnd"/>
+      <w:r>
+        <w:rPr>
+          <w:rFonts w:ascii="LiberationSans" w:eastAsia="LiberationSans"/>
+          <w:vertAlign w:val="superscript"/>
+        </w:rPr>
+        <w:t xml:space="preserve">* </w:t>
+      </w:r>
+      <w:r>
+        <w:rPr>
+          <w:rFonts w:ascii="LiberationSans" w:eastAsia="LiberationSans"/>
+        </w:rPr>
+        <w:t xml:space="preserve">de </w:t>
+      </w:r>
+      <w:r>
+        <w:rPr>
+          <w:rFonts w:ascii="LiberationSans" w:eastAsia="LiberationSans"/>
+        </w:rPr>
+        <w:t>Σ</w:t>
+      </w:r>
+      <w:r>
+        <w:rPr>
+          <w:rFonts w:ascii="LiberationSans" w:eastAsia="LiberationSans"/>
+        </w:rPr>
+        <w:t xml:space="preserve"> = {</w:t>
+      </w:r>
+      <w:proofErr w:type="spellStart"/>
+      <w:r>
+        <w:rPr>
+          <w:rFonts w:ascii="LiberationSans" w:eastAsia="LiberationSans"/>
+        </w:rPr>
+        <w:t>v,i</w:t>
+      </w:r>
+      <w:proofErr w:type="spellEnd"/>
+      <w:r>
+        <w:rPr>
+          <w:rFonts w:ascii="LiberationSans" w:eastAsia="LiberationSans"/>
+        </w:rPr>
+        <w:t>}. Les automates de la figure 2 ci-dessous reconnaissent bel et bien ce langage. D</w:t>
+      </w:r>
+      <w:r>
+        <w:rPr>
+          <w:rFonts w:ascii="LiberationSans" w:eastAsia="LiberationSans"/>
+        </w:rPr>
+        <w:t>’</w:t>
+      </w:r>
+      <w:r>
+        <w:rPr>
+          <w:rFonts w:ascii="LiberationSans" w:eastAsia="LiberationSans"/>
+        </w:rPr>
+        <w:t>o</w:t>
+      </w:r>
+      <w:r>
+        <w:rPr>
+          <w:rFonts w:ascii="LiberationSans" w:eastAsia="LiberationSans"/>
+        </w:rPr>
+        <w:t>ù</w:t>
+      </w:r>
+      <w:r>
+        <w:rPr>
+          <w:rFonts w:ascii="LiberationSans" w:eastAsia="LiberationSans"/>
+        </w:rPr>
+        <w:t xml:space="preserve"> la validit</w:t>
+      </w:r>
+      <w:r>
+        <w:rPr>
+          <w:rFonts w:ascii="LiberationSans" w:eastAsia="LiberationSans"/>
+        </w:rPr>
+        <w:t>é</w:t>
+      </w:r>
+      <w:r>
+        <w:rPr>
+          <w:rFonts w:ascii="LiberationSans" w:eastAsia="LiberationSans"/>
+        </w:rPr>
+        <w:t xml:space="preserve"> de la remarque.</w:t>
+      </w:r>
+    </w:p>
+    <w:p>
+      <w:pPr>
+        <w:pStyle w:val="Paragraphedeliste"/>
+        <w:spacing w:after="0" w:line="240" w:lineRule="auto"/>
+        <w:rPr>
+          <w:rFonts w:ascii="LiberationSans" w:eastAsia="LiberationSans"/>
+        </w:rPr>
+      </w:pPr>
+      <w:r>
+        <w:rPr>
+          <w:noProof/>
+        </w:rPr>
+        <w:lastRenderedPageBreak/>
+        <w:drawing>
+          <wp:inline distT="0" distB="0" distL="0" distR="0" wp14:anchorId="17C19B97" wp14:editId="0BC4A956">
+            <wp:extent cx="5099050" cy="1399540"/>
+            <wp:effectExtent l="0" t="0" r="6350" b="0"/>
+            <wp:docPr id="6" name="Image 6"/>
+            <wp:cNvGraphicFramePr>
+              <a:graphicFrameLocks xmlns:a="http://schemas.openxmlformats.org/drawingml/2006/main" noChangeAspect="1"/>
+            </wp:cNvGraphicFramePr>
+            <a:graphic xmlns:a="http://schemas.openxmlformats.org/drawingml/2006/main">
+              <a:graphicData uri="http://schemas.openxmlformats.org/drawingml/2006/picture">
+                <pic:pic xmlns:pic="http://schemas.openxmlformats.org/drawingml/2006/picture">
+                  <pic:nvPicPr>
+                    <pic:cNvPr id="0" name="Picture 5"/>
+                    <pic:cNvPicPr>
+                      <a:picLocks noChangeAspect="1" noChangeArrowheads="1"/>
+                    </pic:cNvPicPr>
+                  </pic:nvPicPr>
+                  <pic:blipFill>
+                    <a:blip r:embed="rId10" cstate="print">
+                      <a:extLst>
+                        <a:ext uri="{28A0092B-C50C-407E-A947-70E740481C1C}">
+                          <a14:useLocalDpi xmlns:a14="http://schemas.microsoft.com/office/drawing/2010/main" val="0"/>
+                        </a:ext>
+                      </a:extLst>
+                    </a:blip>
+                    <a:srcRect/>
+                    <a:stretch>
+                      <a:fillRect/>
+                    </a:stretch>
+                  </pic:blipFill>
+                  <pic:spPr bwMode="auto">
+                    <a:xfrm>
+                      <a:off x="0" y="0"/>
+                      <a:ext cx="5099050" cy="1399540"/>
+                    </a:xfrm>
+                    <a:prstGeom prst="rect">
+                      <a:avLst/>
+                    </a:prstGeom>
+                    <a:noFill/>
+                    <a:ln>
+                      <a:noFill/>
+                    </a:ln>
+                  </pic:spPr>
+                </pic:pic>
+              </a:graphicData>
+            </a:graphic>
+          </wp:inline>
+        </w:drawing>
+      </w:r>
+    </w:p>
+    <w:p>
+      <w:pPr>
+        <w:pStyle w:val="Paragraphedeliste"/>
+        <w:spacing w:after="0" w:line="240" w:lineRule="auto"/>
+        <w:jc w:val="center"/>
+        <w:rPr>
+          <w:rFonts w:ascii="LiberationSans" w:eastAsia="LiberationSans"/>
+          <w:b/>
+          <w:bCs/>
+          <w:u w:val="single"/>
+        </w:rPr>
+      </w:pPr>
+      <w:r>
+        <w:rPr>
+          <w:rFonts w:ascii="LiberationSans" w:eastAsia="LiberationSans"/>
+        </w:rPr>
+        <w:br/>
+      </w:r>
+      <w:r>
+        <w:rPr>
+          <w:rFonts w:ascii="LiberationSans" w:eastAsia="LiberationSans"/>
+          <w:b/>
+          <w:bCs/>
+          <w:u w:val="single"/>
+        </w:rPr>
+        <w:t>Figure 2</w:t>
       </w:r>
     </w:p>
     <w:p>
@@ -3177,13 +3774,40 @@
         <w:rPr>
           <w:rFonts w:ascii="Cambria Math" w:eastAsia="LiberationSans" w:hAnsi="Cambria Math" w:cs="Cambria Math"/>
         </w:rPr>
-        <w:t xml:space="preserve"> au moins un état q’ tel que (q,a,q’) ∊ T.</w:t>
-      </w:r>
+        <w:t xml:space="preserve"> au moins un état q’ tel que (</w:t>
+      </w:r>
+      <w:proofErr w:type="spellStart"/>
       <w:r>
         <w:rPr>
           <w:rFonts w:ascii="Cambria Math" w:eastAsia="LiberationSans" w:hAnsi="Cambria Math" w:cs="Cambria Math"/>
         </w:rPr>
-        <w:t xml:space="preserve"> Ainsi, en considérant l’état   2    de l’automate et la lettre a de </w:t>
+        <w:t>q,a,q</w:t>
+      </w:r>
+      <w:proofErr w:type="spellEnd"/>
+      <w:r>
+        <w:rPr>
+          <w:rFonts w:ascii="Cambria Math" w:eastAsia="LiberationSans" w:hAnsi="Cambria Math" w:cs="Cambria Math"/>
+        </w:rPr>
+        <w:t>’) ∊ T.</w:t>
+      </w:r>
+      <w:r>
+        <w:rPr>
+          <w:rFonts w:ascii="Cambria Math" w:eastAsia="LiberationSans" w:hAnsi="Cambria Math" w:cs="Cambria Math"/>
+        </w:rPr>
+        <w:t xml:space="preserve"> Ainsi, en considérant l’état   </w:t>
+      </w:r>
+      <w:r>
+        <w:rPr>
+          <w:rFonts w:ascii="Cambria Math" w:eastAsia="LiberationSans" w:hAnsi="Cambria Math" w:cs="Cambria Math"/>
+          <w:color w:val="4472C4" w:themeColor="accent1"/>
+        </w:rPr>
+        <w:t>2</w:t>
+      </w:r>
+      <w:r>
+        <w:rPr>
+          <w:rFonts w:ascii="Cambria Math" w:eastAsia="LiberationSans" w:hAnsi="Cambria Math" w:cs="Cambria Math"/>
+        </w:rPr>
+        <w:t xml:space="preserve">    de l’automate et la lettre a de </w:t>
       </w:r>
       <w:r>
         <w:rPr>
@@ -3200,9 +3824,607 @@
     </w:p>
     <w:p>
       <w:pPr>
+        <w:pStyle w:val="Titre2"/>
+      </w:pPr>
+      <w:r>
+        <w:t xml:space="preserve">Exercice </w:t>
+      </w:r>
+      <w:r>
+        <w:t>2</w:t>
+      </w:r>
+    </w:p>
+    <w:p>
+      <w:pPr>
+        <w:spacing w:after="0" w:line="240" w:lineRule="auto"/>
+        <w:rPr>
+          <w:rFonts w:ascii="LiberationSans" w:eastAsia="LiberationSans"/>
+        </w:rPr>
+      </w:pPr>
+      <w:r>
+        <w:rPr>
+          <w:rFonts w:ascii="LiberationSans" w:eastAsia="LiberationSans"/>
+        </w:rPr>
+        <w:t xml:space="preserve">Soit un automate </w:t>
+      </w:r>
+      <w:r>
+        <w:rPr>
+          <w:rFonts w:ascii="LiberationSans" w:eastAsia="LiberationSans"/>
+        </w:rPr>
+        <w:t>à</w:t>
+      </w:r>
+      <w:r>
+        <w:rPr>
+          <w:rFonts w:ascii="LiberationSans" w:eastAsia="LiberationSans"/>
+        </w:rPr>
+        <w:t xml:space="preserve"> 8 </w:t>
+      </w:r>
+      <w:r>
+        <w:rPr>
+          <w:rFonts w:ascii="LiberationSans" w:eastAsia="LiberationSans"/>
+        </w:rPr>
+        <w:t>é</w:t>
+      </w:r>
+      <w:r>
+        <w:rPr>
+          <w:rFonts w:ascii="LiberationSans" w:eastAsia="LiberationSans"/>
+        </w:rPr>
+        <w:t>tats sur l</w:t>
+      </w:r>
+      <w:r>
+        <w:rPr>
+          <w:rFonts w:ascii="LiberationSans" w:eastAsia="LiberationSans"/>
+        </w:rPr>
+        <w:t>’</w:t>
+      </w:r>
+      <w:r>
+        <w:rPr>
+          <w:rFonts w:ascii="LiberationSans" w:eastAsia="LiberationSans"/>
+        </w:rPr>
+        <w:t>alphabet constitu</w:t>
+      </w:r>
+      <w:r>
+        <w:rPr>
+          <w:rFonts w:ascii="LiberationSans" w:eastAsia="LiberationSans"/>
+        </w:rPr>
+        <w:t>é</w:t>
+      </w:r>
+      <w:r>
+        <w:rPr>
+          <w:rFonts w:ascii="LiberationSans" w:eastAsia="LiberationSans"/>
+        </w:rPr>
+        <w:t xml:space="preserve"> du singleton {a}, l</w:t>
+      </w:r>
+      <w:r>
+        <w:rPr>
+          <w:rFonts w:ascii="LiberationSans" w:eastAsia="LiberationSans"/>
+        </w:rPr>
+        <w:t>’é</w:t>
+      </w:r>
+      <w:r>
+        <w:rPr>
+          <w:rFonts w:ascii="LiberationSans" w:eastAsia="LiberationSans"/>
+        </w:rPr>
+        <w:t>tat I = 1 et l</w:t>
+      </w:r>
+      <w:r>
+        <w:rPr>
+          <w:rFonts w:ascii="LiberationSans" w:eastAsia="LiberationSans"/>
+        </w:rPr>
+        <w:t>’é</w:t>
+      </w:r>
+      <w:r>
+        <w:rPr>
+          <w:rFonts w:ascii="LiberationSans" w:eastAsia="LiberationSans"/>
+        </w:rPr>
+        <w:t xml:space="preserve">tat F = 5. </w:t>
+      </w:r>
+    </w:p>
+    <w:p>
+      <w:pPr>
+        <w:pStyle w:val="Paragraphedeliste"/>
+        <w:numPr>
+          <w:ilvl w:val="0"/>
+          <w:numId w:val="17"/>
+        </w:numPr>
+        <w:spacing w:after="0" w:line="240" w:lineRule="auto"/>
+        <w:ind w:left="360"/>
+        <w:rPr>
+          <w:rFonts w:ascii="LiberationSans" w:eastAsia="LiberationSans"/>
+        </w:rPr>
+      </w:pPr>
+      <w:r>
+        <w:rPr>
+          <w:rFonts w:ascii="LiberationSans" w:eastAsia="LiberationSans"/>
+        </w:rPr>
+        <w:t>D</w:t>
+      </w:r>
+      <w:r>
+        <w:rPr>
+          <w:rFonts w:ascii="LiberationSans" w:eastAsia="LiberationSans"/>
+        </w:rPr>
+        <w:t>é</w:t>
+      </w:r>
+      <w:r>
+        <w:rPr>
+          <w:rFonts w:ascii="LiberationSans" w:eastAsia="LiberationSans"/>
+        </w:rPr>
+        <w:t>terminer L(A)</w:t>
+      </w:r>
+      <w:r>
+        <w:rPr>
+          <w:rFonts w:ascii="LiberationSans" w:eastAsia="LiberationSans"/>
+        </w:rPr>
+        <w:t xml:space="preserve">. </w:t>
+      </w:r>
+    </w:p>
+    <w:p>
+      <w:pPr>
+        <w:pStyle w:val="Paragraphedeliste"/>
+        <w:numPr>
+          <w:ilvl w:val="0"/>
+          <w:numId w:val="16"/>
+        </w:numPr>
+        <w:spacing w:after="0" w:line="240" w:lineRule="auto"/>
+        <w:rPr>
+          <w:rFonts w:ascii="LiberationSans" w:eastAsia="LiberationSans"/>
+        </w:rPr>
+      </w:pPr>
+      <w:r>
+        <w:rPr>
+          <w:rFonts w:ascii="LiberationSans" w:eastAsia="LiberationSans"/>
+        </w:rPr>
+        <w:t>L(A)</w:t>
+      </w:r>
+      <w:r>
+        <w:rPr>
+          <w:rFonts w:ascii="LiberationSans" w:eastAsia="LiberationSans"/>
+        </w:rPr>
+        <w:t xml:space="preserve"> = {a</w:t>
+      </w:r>
+      <w:r>
+        <w:rPr>
+          <w:rFonts w:ascii="LiberationSans" w:eastAsia="LiberationSans"/>
+          <w:vertAlign w:val="superscript"/>
+        </w:rPr>
+        <w:t>n</w:t>
+      </w:r>
+      <w:r>
+        <w:rPr>
+          <w:rFonts w:ascii="LiberationSans" w:eastAsia="LiberationSans"/>
+        </w:rPr>
+        <w:t xml:space="preserve"> | n </w:t>
+      </w:r>
+      <w:r>
+        <w:rPr>
+          <w:rFonts w:ascii="LiberationSans" w:eastAsia="LiberationSans"/>
+        </w:rPr>
+        <w:t>≡</w:t>
+      </w:r>
+      <w:r>
+        <w:rPr>
+          <w:rFonts w:ascii="LiberationSans" w:eastAsia="LiberationSans"/>
+        </w:rPr>
+        <w:t xml:space="preserve"> 4 mod 8}</w:t>
+      </w:r>
+    </w:p>
+    <w:p>
+      <w:pPr>
+        <w:pStyle w:val="Paragraphedeliste"/>
+        <w:spacing w:after="0" w:line="240" w:lineRule="auto"/>
+        <w:rPr>
+          <w:rFonts w:ascii="LiberationSans" w:eastAsia="LiberationSans"/>
+        </w:rPr>
+      </w:pPr>
+      <w:r>
+        <w:rPr>
+          <w:noProof/>
+        </w:rPr>
+        <w:drawing>
+          <wp:inline distT="0" distB="0" distL="0" distR="0" wp14:anchorId="39B079AB" wp14:editId="769C688E">
+            <wp:extent cx="2862937" cy="1187450"/>
+            <wp:effectExtent l="0" t="0" r="0" b="0"/>
+            <wp:docPr id="8" name="Image 8"/>
+            <wp:cNvGraphicFramePr>
+              <a:graphicFrameLocks xmlns:a="http://schemas.openxmlformats.org/drawingml/2006/main" noChangeAspect="1"/>
+            </wp:cNvGraphicFramePr>
+            <a:graphic xmlns:a="http://schemas.openxmlformats.org/drawingml/2006/main">
+              <a:graphicData uri="http://schemas.openxmlformats.org/drawingml/2006/picture">
+                <pic:pic xmlns:pic="http://schemas.openxmlformats.org/drawingml/2006/picture">
+                  <pic:nvPicPr>
+                    <pic:cNvPr id="0" name="Picture 7"/>
+                    <pic:cNvPicPr>
+                      <a:picLocks noChangeAspect="1" noChangeArrowheads="1"/>
+                    </pic:cNvPicPr>
+                  </pic:nvPicPr>
+                  <pic:blipFill>
+                    <a:blip r:embed="rId11" cstate="print">
+                      <a:extLst>
+                        <a:ext uri="{28A0092B-C50C-407E-A947-70E740481C1C}">
+                          <a14:useLocalDpi xmlns:a14="http://schemas.microsoft.com/office/drawing/2010/main" val="0"/>
+                        </a:ext>
+                      </a:extLst>
+                    </a:blip>
+                    <a:srcRect/>
+                    <a:stretch>
+                      <a:fillRect/>
+                    </a:stretch>
+                  </pic:blipFill>
+                  <pic:spPr bwMode="auto">
+                    <a:xfrm>
+                      <a:off x="0" y="0"/>
+                      <a:ext cx="2894174" cy="1200406"/>
+                    </a:xfrm>
+                    <a:prstGeom prst="rect">
+                      <a:avLst/>
+                    </a:prstGeom>
+                    <a:noFill/>
+                    <a:ln>
+                      <a:noFill/>
+                    </a:ln>
+                  </pic:spPr>
+                </pic:pic>
+              </a:graphicData>
+            </a:graphic>
+          </wp:inline>
+        </w:drawing>
+      </w:r>
+    </w:p>
+    <w:p>
+      <w:pPr>
+        <w:pStyle w:val="Paragraphedeliste"/>
+        <w:numPr>
+          <w:ilvl w:val="0"/>
+          <w:numId w:val="17"/>
+        </w:numPr>
+        <w:spacing w:after="0" w:line="240" w:lineRule="auto"/>
+        <w:ind w:left="360"/>
+        <w:rPr>
+          <w:rFonts w:ascii="LiberationSans" w:eastAsia="LiberationSans"/>
+        </w:rPr>
+      </w:pPr>
+      <w:r>
+        <w:rPr>
+          <w:rFonts w:ascii="LiberationSans" w:eastAsia="LiberationSans"/>
+        </w:rPr>
+        <w:t>D</w:t>
+      </w:r>
+      <w:r>
+        <w:rPr>
+          <w:rFonts w:ascii="LiberationSans" w:eastAsia="LiberationSans"/>
+        </w:rPr>
+        <w:t>é</w:t>
+      </w:r>
+      <w:r>
+        <w:rPr>
+          <w:rFonts w:ascii="LiberationSans" w:eastAsia="LiberationSans"/>
+        </w:rPr>
+        <w:t xml:space="preserve">terminer L(A) pour I = 1 et 4 et F = 5 </w:t>
+      </w:r>
+    </w:p>
+    <w:p>
+      <w:pPr>
+        <w:pStyle w:val="Paragraphedeliste"/>
+        <w:numPr>
+          <w:ilvl w:val="0"/>
+          <w:numId w:val="16"/>
+        </w:numPr>
+        <w:rPr>
+          <w:rFonts w:ascii="LiberationSans" w:eastAsia="LiberationSans"/>
+        </w:rPr>
+      </w:pPr>
+      <w:r>
+        <w:rPr>
+          <w:rFonts w:ascii="LiberationSans" w:eastAsia="LiberationSans"/>
+        </w:rPr>
+        <w:t>L(A) = {a</w:t>
+      </w:r>
+      <w:r>
+        <w:rPr>
+          <w:rFonts w:ascii="LiberationSans" w:eastAsia="LiberationSans"/>
+          <w:vertAlign w:val="superscript"/>
+        </w:rPr>
+        <w:t>n</w:t>
+      </w:r>
+      <w:r>
+        <w:rPr>
+          <w:rFonts w:ascii="LiberationSans" w:eastAsia="LiberationSans"/>
+        </w:rPr>
+        <w:t xml:space="preserve"> | n </w:t>
+      </w:r>
+      <w:r>
+        <w:rPr>
+          <w:rFonts w:ascii="LiberationSans" w:eastAsia="LiberationSans"/>
+        </w:rPr>
+        <w:t>≡</w:t>
+      </w:r>
+      <w:r>
+        <w:rPr>
+          <w:rFonts w:ascii="LiberationSans" w:eastAsia="LiberationSans"/>
+        </w:rPr>
+        <w:t xml:space="preserve"> 4 mod 8</w:t>
+      </w:r>
+      <w:r>
+        <w:rPr>
+          <w:rFonts w:ascii="LiberationSans" w:eastAsia="LiberationSans"/>
+        </w:rPr>
+        <w:t xml:space="preserve"> || n </w:t>
+      </w:r>
+      <w:r>
+        <w:rPr>
+          <w:rFonts w:ascii="LiberationSans" w:eastAsia="LiberationSans"/>
+        </w:rPr>
+        <w:t>≡</w:t>
+      </w:r>
+      <w:r>
+        <w:rPr>
+          <w:rFonts w:ascii="LiberationSans" w:eastAsia="LiberationSans"/>
+        </w:rPr>
+        <w:t xml:space="preserve"> </w:t>
+      </w:r>
+      <w:r>
+        <w:rPr>
+          <w:rFonts w:ascii="LiberationSans" w:eastAsia="LiberationSans"/>
+        </w:rPr>
+        <w:t>1 mod 8</w:t>
+      </w:r>
+      <w:r>
+        <w:rPr>
+          <w:rFonts w:ascii="LiberationSans" w:eastAsia="LiberationSans"/>
+        </w:rPr>
+        <w:t>}</w:t>
+      </w:r>
+      <w:r>
+        <w:rPr>
+          <w:rFonts w:ascii="LiberationSans" w:eastAsia="LiberationSans"/>
+        </w:rPr>
+        <w:br/>
+      </w:r>
+    </w:p>
+    <w:p>
+      <w:pPr>
+        <w:pStyle w:val="Paragraphedeliste"/>
+        <w:spacing w:after="0" w:line="240" w:lineRule="auto"/>
+        <w:rPr>
+          <w:rFonts w:ascii="LiberationSans" w:eastAsia="LiberationSans"/>
+        </w:rPr>
+      </w:pPr>
+      <w:r>
+        <w:rPr>
+          <w:noProof/>
+        </w:rPr>
+        <w:drawing>
+          <wp:inline distT="0" distB="0" distL="0" distR="0" wp14:anchorId="09CF2886" wp14:editId="6F63EE72">
+            <wp:extent cx="2861945" cy="1149350"/>
+            <wp:effectExtent l="0" t="0" r="0" b="0"/>
+            <wp:docPr id="9" name="Image 9"/>
+            <wp:cNvGraphicFramePr>
+              <a:graphicFrameLocks xmlns:a="http://schemas.openxmlformats.org/drawingml/2006/main" noChangeAspect="1"/>
+            </wp:cNvGraphicFramePr>
+            <a:graphic xmlns:a="http://schemas.openxmlformats.org/drawingml/2006/main">
+              <a:graphicData uri="http://schemas.openxmlformats.org/drawingml/2006/picture">
+                <pic:pic xmlns:pic="http://schemas.openxmlformats.org/drawingml/2006/picture">
+                  <pic:nvPicPr>
+                    <pic:cNvPr id="0" name="Picture 9"/>
+                    <pic:cNvPicPr>
+                      <a:picLocks noChangeAspect="1" noChangeArrowheads="1"/>
+                    </pic:cNvPicPr>
+                  </pic:nvPicPr>
+                  <pic:blipFill>
+                    <a:blip r:embed="rId12" cstate="print">
+                      <a:extLst>
+                        <a:ext uri="{28A0092B-C50C-407E-A947-70E740481C1C}">
+                          <a14:useLocalDpi xmlns:a14="http://schemas.microsoft.com/office/drawing/2010/main" val="0"/>
+                        </a:ext>
+                      </a:extLst>
+                    </a:blip>
+                    <a:srcRect/>
+                    <a:stretch>
+                      <a:fillRect/>
+                    </a:stretch>
+                  </pic:blipFill>
+                  <pic:spPr bwMode="auto">
+                    <a:xfrm>
+                      <a:off x="0" y="0"/>
+                      <a:ext cx="2895130" cy="1162677"/>
+                    </a:xfrm>
+                    <a:prstGeom prst="rect">
+                      <a:avLst/>
+                    </a:prstGeom>
+                    <a:noFill/>
+                    <a:ln>
+                      <a:noFill/>
+                    </a:ln>
+                  </pic:spPr>
+                </pic:pic>
+              </a:graphicData>
+            </a:graphic>
+          </wp:inline>
+        </w:drawing>
+      </w:r>
+    </w:p>
+    <w:p>
+      <w:pPr>
+        <w:pStyle w:val="Paragraphedeliste"/>
+        <w:numPr>
+          <w:ilvl w:val="0"/>
+          <w:numId w:val="17"/>
+        </w:numPr>
+        <w:ind w:left="360"/>
+        <w:rPr>
+          <w:rFonts w:ascii="LiberationSans" w:eastAsia="LiberationSans"/>
+        </w:rPr>
+      </w:pPr>
+      <w:r>
+        <w:rPr>
+          <w:rFonts w:ascii="LiberationSans" w:eastAsia="LiberationSans"/>
+        </w:rPr>
+        <w:t>D</w:t>
+      </w:r>
+      <w:r>
+        <w:rPr>
+          <w:rFonts w:ascii="LiberationSans" w:eastAsia="LiberationSans"/>
+        </w:rPr>
+        <w:t>é</w:t>
+      </w:r>
+      <w:r>
+        <w:rPr>
+          <w:rFonts w:ascii="LiberationSans" w:eastAsia="LiberationSans"/>
+        </w:rPr>
+        <w:t>terminer L(A) pour I = 5 et F = 1 et 3</w:t>
+      </w:r>
+    </w:p>
+    <w:p>
+      <w:pPr>
+        <w:pStyle w:val="Paragraphedeliste"/>
+        <w:numPr>
+          <w:ilvl w:val="0"/>
+          <w:numId w:val="16"/>
+        </w:numPr>
+        <w:rPr>
+          <w:rFonts w:ascii="LiberationSans" w:eastAsia="LiberationSans"/>
+        </w:rPr>
+      </w:pPr>
+      <w:r>
+        <w:rPr>
+          <w:rFonts w:ascii="LiberationSans" w:eastAsia="LiberationSans"/>
+        </w:rPr>
+        <w:t>L(A) = {a</w:t>
+      </w:r>
+      <w:r>
+        <w:rPr>
+          <w:rFonts w:ascii="LiberationSans" w:eastAsia="LiberationSans"/>
+          <w:vertAlign w:val="superscript"/>
+        </w:rPr>
+        <w:t>n</w:t>
+      </w:r>
+      <w:r>
+        <w:rPr>
+          <w:rFonts w:ascii="LiberationSans" w:eastAsia="LiberationSans"/>
+        </w:rPr>
+        <w:t xml:space="preserve"> | n </w:t>
+      </w:r>
+      <w:r>
+        <w:rPr>
+          <w:rFonts w:ascii="LiberationSans" w:eastAsia="LiberationSans"/>
+        </w:rPr>
+        <w:t>≡</w:t>
+      </w:r>
+      <w:r>
+        <w:rPr>
+          <w:rFonts w:ascii="LiberationSans" w:eastAsia="LiberationSans"/>
+        </w:rPr>
+        <w:t xml:space="preserve"> </w:t>
+      </w:r>
+      <w:r>
+        <w:rPr>
+          <w:rFonts w:ascii="LiberationSans" w:eastAsia="LiberationSans"/>
+        </w:rPr>
+        <w:t>5</w:t>
+      </w:r>
+      <w:r>
+        <w:rPr>
+          <w:rFonts w:ascii="LiberationSans" w:eastAsia="LiberationSans"/>
+        </w:rPr>
+        <w:t xml:space="preserve"> mod 8 || n </w:t>
+      </w:r>
+      <w:r>
+        <w:rPr>
+          <w:rFonts w:ascii="LiberationSans" w:eastAsia="LiberationSans"/>
+        </w:rPr>
+        <w:t>≡</w:t>
+      </w:r>
+      <w:r>
+        <w:rPr>
+          <w:rFonts w:ascii="LiberationSans" w:eastAsia="LiberationSans"/>
+        </w:rPr>
+        <w:t xml:space="preserve"> </w:t>
+      </w:r>
+      <w:r>
+        <w:rPr>
+          <w:rFonts w:ascii="LiberationSans" w:eastAsia="LiberationSans"/>
+        </w:rPr>
+        <w:t>6</w:t>
+      </w:r>
+      <w:r>
+        <w:rPr>
+          <w:rFonts w:ascii="LiberationSans" w:eastAsia="LiberationSans"/>
+        </w:rPr>
+        <w:t xml:space="preserve"> mod 8}</w:t>
+      </w:r>
+      <w:r>
+        <w:rPr>
+          <w:rFonts w:ascii="LiberationSans" w:eastAsia="LiberationSans"/>
+        </w:rPr>
+        <w:br/>
+      </w:r>
+    </w:p>
+    <w:p>
+      <w:pPr>
+        <w:pStyle w:val="Paragraphedeliste"/>
+        <w:rPr>
+          <w:rFonts w:ascii="LiberationSans" w:eastAsia="LiberationSans"/>
+        </w:rPr>
+      </w:pPr>
+      <w:r>
+        <w:rPr>
+          <w:noProof/>
+        </w:rPr>
+        <w:drawing>
+          <wp:inline distT="0" distB="0" distL="0" distR="0" wp14:anchorId="5CDE5F50" wp14:editId="2BC2684D">
+            <wp:extent cx="2908300" cy="1200150"/>
+            <wp:effectExtent l="0" t="0" r="6350" b="0"/>
+            <wp:docPr id="10" name="Image 10"/>
+            <wp:cNvGraphicFramePr>
+              <a:graphicFrameLocks xmlns:a="http://schemas.openxmlformats.org/drawingml/2006/main" noChangeAspect="1"/>
+            </wp:cNvGraphicFramePr>
+            <a:graphic xmlns:a="http://schemas.openxmlformats.org/drawingml/2006/main">
+              <a:graphicData uri="http://schemas.openxmlformats.org/drawingml/2006/picture">
+                <pic:pic xmlns:pic="http://schemas.openxmlformats.org/drawingml/2006/picture">
+                  <pic:nvPicPr>
+                    <pic:cNvPr id="0" name="Picture 11"/>
+                    <pic:cNvPicPr>
+                      <a:picLocks noChangeAspect="1" noChangeArrowheads="1"/>
+                    </pic:cNvPicPr>
+                  </pic:nvPicPr>
+                  <pic:blipFill>
+                    <a:blip r:embed="rId13" cstate="print">
+                      <a:extLst>
+                        <a:ext uri="{28A0092B-C50C-407E-A947-70E740481C1C}">
+                          <a14:useLocalDpi xmlns:a14="http://schemas.microsoft.com/office/drawing/2010/main" val="0"/>
+                        </a:ext>
+                      </a:extLst>
+                    </a:blip>
+                    <a:srcRect/>
+                    <a:stretch>
+                      <a:fillRect/>
+                    </a:stretch>
+                  </pic:blipFill>
+                  <pic:spPr bwMode="auto">
+                    <a:xfrm>
+                      <a:off x="0" y="0"/>
+                      <a:ext cx="2908300" cy="1200150"/>
+                    </a:xfrm>
+                    <a:prstGeom prst="rect">
+                      <a:avLst/>
+                    </a:prstGeom>
+                    <a:noFill/>
+                    <a:ln>
+                      <a:noFill/>
+                    </a:ln>
+                  </pic:spPr>
+                </pic:pic>
+              </a:graphicData>
+            </a:graphic>
+          </wp:inline>
+        </w:drawing>
+      </w:r>
+    </w:p>
+    <w:p>
+      <w:pPr>
         <w:pStyle w:val="Titre1"/>
       </w:pPr>
       <w:r>
+        <w:lastRenderedPageBreak/>
         <w:t xml:space="preserve">Chapitre de </w:t>
       </w:r>
       <w:r>
@@ -3339,7 +4561,6 @@
           <w:sz w:val="24"/>
           <w:szCs w:val="24"/>
         </w:rPr>
-        <w:lastRenderedPageBreak/>
         <w:t xml:space="preserve">Définition de </w:t>
       </w:r>
       <w:r>
@@ -3456,7 +4677,18 @@
           <w:sz w:val="24"/>
           <w:szCs w:val="24"/>
         </w:rPr>
-        <w:t>) f : N</w:t>
+        <w:t xml:space="preserve">) f : </w:t>
+      </w:r>
+      <w:proofErr w:type="spellStart"/>
+      <w:r>
+        <w:rPr>
+          <w:b/>
+          <w:bCs/>
+          <w:color w:val="000000" w:themeColor="text1"/>
+          <w:sz w:val="24"/>
+          <w:szCs w:val="24"/>
+        </w:rPr>
+        <w:t>N</w:t>
       </w:r>
       <w:r>
         <w:rPr>
@@ -3469,6 +4701,7 @@
         </w:rPr>
         <w:t>n</w:t>
       </w:r>
+      <w:proofErr w:type="spellEnd"/>
       <w:r>
         <w:rPr>
           <w:b/>
@@ -3537,13 +4770,23 @@
           <w:szCs w:val="24"/>
         </w:rPr>
       </w:pPr>
-      <w:r>
-        <w:rPr>
-          <w:color w:val="000000" w:themeColor="text1"/>
-          <w:sz w:val="24"/>
-          <w:szCs w:val="24"/>
-        </w:rPr>
-        <w:t>Zero : x → 0 la fonction 0 ;</w:t>
+      <w:proofErr w:type="spellStart"/>
+      <w:r>
+        <w:rPr>
+          <w:color w:val="000000" w:themeColor="text1"/>
+          <w:sz w:val="24"/>
+          <w:szCs w:val="24"/>
+        </w:rPr>
+        <w:t>Zero</w:t>
+      </w:r>
+      <w:proofErr w:type="spellEnd"/>
+      <w:r>
+        <w:rPr>
+          <w:color w:val="000000" w:themeColor="text1"/>
+          <w:sz w:val="24"/>
+          <w:szCs w:val="24"/>
+        </w:rPr>
+        <w:t xml:space="preserve"> : x → 0 la fonction 0 ;</w:t>
       </w:r>
     </w:p>
     <w:p>
@@ -3559,13 +4802,23 @@
           <w:szCs w:val="24"/>
         </w:rPr>
       </w:pPr>
-      <w:r>
-        <w:rPr>
-          <w:color w:val="000000" w:themeColor="text1"/>
-          <w:sz w:val="24"/>
-          <w:szCs w:val="24"/>
-        </w:rPr>
-        <w:t>Succ : x → x + 1 la fonction successeur ;</w:t>
+      <w:proofErr w:type="spellStart"/>
+      <w:r>
+        <w:rPr>
+          <w:color w:val="000000" w:themeColor="text1"/>
+          <w:sz w:val="24"/>
+          <w:szCs w:val="24"/>
+        </w:rPr>
+        <w:t>Succ</w:t>
+      </w:r>
+      <w:proofErr w:type="spellEnd"/>
+      <w:r>
+        <w:rPr>
+          <w:color w:val="000000" w:themeColor="text1"/>
+          <w:sz w:val="24"/>
+          <w:szCs w:val="24"/>
+        </w:rPr>
+        <w:t xml:space="preserve"> : x → x + 1 la fonction successeur ;</w:t>
       </w:r>
     </w:p>
     <w:p>
@@ -3581,6 +4834,7 @@
           <w:szCs w:val="24"/>
         </w:rPr>
       </w:pPr>
+      <w:proofErr w:type="spellStart"/>
       <w:r>
         <w:rPr>
           <w:color w:val="000000" w:themeColor="text1"/>
@@ -3607,6 +4861,7 @@
         </w:rPr>
         <w:t>n</w:t>
       </w:r>
+      <w:proofErr w:type="spellEnd"/>
       <w:r>
         <w:rPr>
           <w:color w:val="000000" w:themeColor="text1"/>
@@ -3621,7 +4876,25 @@
           <w:sz w:val="24"/>
           <w:szCs w:val="24"/>
         </w:rPr>
-        <w:t>: (x1, . . . , xn) → x</w:t>
+        <w:t xml:space="preserve">: (x1, . . . , </w:t>
+      </w:r>
+      <w:proofErr w:type="spellStart"/>
+      <w:r>
+        <w:rPr>
+          <w:color w:val="000000" w:themeColor="text1"/>
+          <w:sz w:val="24"/>
+          <w:szCs w:val="24"/>
+        </w:rPr>
+        <w:t>xn</w:t>
+      </w:r>
+      <w:proofErr w:type="spellEnd"/>
+      <w:r>
+        <w:rPr>
+          <w:color w:val="000000" w:themeColor="text1"/>
+          <w:sz w:val="24"/>
+          <w:szCs w:val="24"/>
+        </w:rPr>
+        <w:t>) → x</w:t>
       </w:r>
       <w:r>
         <w:rPr>
@@ -3663,6 +4936,7 @@
           <w:szCs w:val="24"/>
         </w:rPr>
       </w:pPr>
+      <w:proofErr w:type="spellStart"/>
       <w:r>
         <w:rPr>
           <w:color w:val="000000" w:themeColor="text1"/>
@@ -3680,13 +4954,68 @@
         </w:rPr>
         <w:t>m</w:t>
       </w:r>
-      <w:r>
-        <w:rPr>
-          <w:color w:val="000000" w:themeColor="text1"/>
-          <w:sz w:val="24"/>
-          <w:szCs w:val="24"/>
-        </w:rPr>
-        <w:t>(g, h1, . . . , hm) : (x1, . . . , xn) → g(h1(x1, . . . , xn), . . . , hm(x1, . . . , xn))</w:t>
+      <w:proofErr w:type="spellEnd"/>
+      <w:r>
+        <w:rPr>
+          <w:color w:val="000000" w:themeColor="text1"/>
+          <w:sz w:val="24"/>
+          <w:szCs w:val="24"/>
+        </w:rPr>
+        <w:t xml:space="preserve">(g, h1, . . . , hm) : (x1, . . . , </w:t>
+      </w:r>
+      <w:proofErr w:type="spellStart"/>
+      <w:r>
+        <w:rPr>
+          <w:color w:val="000000" w:themeColor="text1"/>
+          <w:sz w:val="24"/>
+          <w:szCs w:val="24"/>
+        </w:rPr>
+        <w:t>xn</w:t>
+      </w:r>
+      <w:proofErr w:type="spellEnd"/>
+      <w:r>
+        <w:rPr>
+          <w:color w:val="000000" w:themeColor="text1"/>
+          <w:sz w:val="24"/>
+          <w:szCs w:val="24"/>
+        </w:rPr>
+        <w:t xml:space="preserve">) → g(h1(x1, . . . , </w:t>
+      </w:r>
+      <w:proofErr w:type="spellStart"/>
+      <w:r>
+        <w:rPr>
+          <w:color w:val="000000" w:themeColor="text1"/>
+          <w:sz w:val="24"/>
+          <w:szCs w:val="24"/>
+        </w:rPr>
+        <w:t>xn</w:t>
+      </w:r>
+      <w:proofErr w:type="spellEnd"/>
+      <w:r>
+        <w:rPr>
+          <w:color w:val="000000" w:themeColor="text1"/>
+          <w:sz w:val="24"/>
+          <w:szCs w:val="24"/>
+        </w:rPr>
+        <w:t xml:space="preserve">), . . . , hm(x1, . . . , </w:t>
+      </w:r>
+      <w:proofErr w:type="spellStart"/>
+      <w:r>
+        <w:rPr>
+          <w:color w:val="000000" w:themeColor="text1"/>
+          <w:sz w:val="24"/>
+          <w:szCs w:val="24"/>
+        </w:rPr>
+        <w:t>xn</w:t>
+      </w:r>
+      <w:proofErr w:type="spellEnd"/>
+      <w:r>
+        <w:rPr>
+          <w:color w:val="000000" w:themeColor="text1"/>
+          <w:sz w:val="24"/>
+          <w:szCs w:val="24"/>
+        </w:rPr>
+        <w:t>))</w:t>
       </w:r>
       <w:r>
         <w:rPr>
@@ -3791,7 +5120,16 @@
           <w:sz w:val="24"/>
           <w:szCs w:val="24"/>
         </w:rPr>
-        <w:t>, . . . , x</w:t>
+        <w:t xml:space="preserve">, . . . , </w:t>
+      </w:r>
+      <w:proofErr w:type="spellStart"/>
+      <w:r>
+        <w:rPr>
+          <w:color w:val="000000" w:themeColor="text1"/>
+          <w:sz w:val="24"/>
+          <w:szCs w:val="24"/>
+        </w:rPr>
+        <w:t>x</w:t>
       </w:r>
       <w:r>
         <w:rPr>
@@ -3802,6 +5140,7 @@
         </w:rPr>
         <w:t>n</w:t>
       </w:r>
+      <w:proofErr w:type="spellEnd"/>
       <w:r>
         <w:rPr>
           <w:color w:val="000000" w:themeColor="text1"/>
@@ -3825,7 +5164,16 @@
           <w:sz w:val="24"/>
           <w:szCs w:val="24"/>
         </w:rPr>
-        <w:t>, . . . , x</w:t>
+        <w:t xml:space="preserve">, . . . , </w:t>
+      </w:r>
+      <w:proofErr w:type="spellStart"/>
+      <w:r>
+        <w:rPr>
+          <w:color w:val="000000" w:themeColor="text1"/>
+          <w:sz w:val="24"/>
+          <w:szCs w:val="24"/>
+        </w:rPr>
+        <w:t>x</w:t>
       </w:r>
       <w:r>
         <w:rPr>
@@ -3836,6 +5184,7 @@
         </w:rPr>
         <w:t>n</w:t>
       </w:r>
+      <w:proofErr w:type="spellEnd"/>
       <w:r>
         <w:rPr>
           <w:color w:val="000000" w:themeColor="text1"/>
@@ -3876,7 +5225,16 @@
           <w:sz w:val="24"/>
           <w:szCs w:val="24"/>
         </w:rPr>
-        <w:t>, . . . , x</w:t>
+        <w:t xml:space="preserve">, . . . , </w:t>
+      </w:r>
+      <w:proofErr w:type="spellStart"/>
+      <w:r>
+        <w:rPr>
+          <w:color w:val="000000" w:themeColor="text1"/>
+          <w:sz w:val="24"/>
+          <w:szCs w:val="24"/>
+        </w:rPr>
+        <w:t>x</w:t>
       </w:r>
       <w:r>
         <w:rPr>
@@ -3887,6 +5245,7 @@
         </w:rPr>
         <w:t>n</w:t>
       </w:r>
+      <w:proofErr w:type="spellEnd"/>
       <w:r>
         <w:rPr>
           <w:color w:val="000000" w:themeColor="text1"/>
@@ -3910,7 +5269,16 @@
           <w:sz w:val="24"/>
           <w:szCs w:val="24"/>
         </w:rPr>
-        <w:t>, . . . , x</w:t>
+        <w:t xml:space="preserve">, . . . , </w:t>
+      </w:r>
+      <w:proofErr w:type="spellStart"/>
+      <w:r>
+        <w:rPr>
+          <w:color w:val="000000" w:themeColor="text1"/>
+          <w:sz w:val="24"/>
+          <w:szCs w:val="24"/>
+        </w:rPr>
+        <w:t>x</w:t>
       </w:r>
       <w:r>
         <w:rPr>
@@ -3921,6 +5289,7 @@
         </w:rPr>
         <w:t>n</w:t>
       </w:r>
+      <w:proofErr w:type="spellEnd"/>
       <w:r>
         <w:rPr>
           <w:color w:val="000000" w:themeColor="text1"/>
@@ -3944,7 +5313,16 @@
           <w:sz w:val="24"/>
           <w:szCs w:val="24"/>
         </w:rPr>
-        <w:t>, . . . , x</w:t>
+        <w:t xml:space="preserve">, . . . , </w:t>
+      </w:r>
+      <w:proofErr w:type="spellStart"/>
+      <w:r>
+        <w:rPr>
+          <w:color w:val="000000" w:themeColor="text1"/>
+          <w:sz w:val="24"/>
+          <w:szCs w:val="24"/>
+        </w:rPr>
+        <w:t>x</w:t>
       </w:r>
       <w:r>
         <w:rPr>
@@ -3955,6 +5333,7 @@
         </w:rPr>
         <w:t>n</w:t>
       </w:r>
+      <w:proofErr w:type="spellEnd"/>
       <w:r>
         <w:rPr>
           <w:color w:val="000000" w:themeColor="text1"/>
@@ -3983,7 +5362,25 @@
           <w:sz w:val="24"/>
           <w:szCs w:val="24"/>
         </w:rPr>
-        <w:t>Min(g) la fonction qui à (x</w:t>
+        <w:t xml:space="preserve">Min(g) la fonction qui </w:t>
+      </w:r>
+      <w:proofErr w:type="spellStart"/>
+      <w:r>
+        <w:rPr>
+          <w:color w:val="000000" w:themeColor="text1"/>
+          <w:sz w:val="24"/>
+          <w:szCs w:val="24"/>
+        </w:rPr>
+        <w:t>à</w:t>
+      </w:r>
+      <w:proofErr w:type="spellEnd"/>
+      <w:r>
+        <w:rPr>
+          <w:color w:val="000000" w:themeColor="text1"/>
+          <w:sz w:val="24"/>
+          <w:szCs w:val="24"/>
+        </w:rPr>
+        <w:t xml:space="preserve"> (x</w:t>
       </w:r>
       <w:r>
         <w:rPr>
@@ -4000,7 +5397,16 @@
           <w:sz w:val="24"/>
           <w:szCs w:val="24"/>
         </w:rPr>
-        <w:t>, . . . , x</w:t>
+        <w:t xml:space="preserve">, . . . , </w:t>
+      </w:r>
+      <w:proofErr w:type="spellStart"/>
+      <w:r>
+        <w:rPr>
+          <w:color w:val="000000" w:themeColor="text1"/>
+          <w:sz w:val="24"/>
+          <w:szCs w:val="24"/>
+        </w:rPr>
+        <w:t>x</w:t>
       </w:r>
       <w:r>
         <w:rPr>
@@ -4011,6 +5417,7 @@
         </w:rPr>
         <w:t>n</w:t>
       </w:r>
+      <w:proofErr w:type="spellEnd"/>
       <w:r>
         <w:rPr>
           <w:color w:val="000000" w:themeColor="text1"/>
@@ -4067,7 +5474,16 @@
           <w:sz w:val="24"/>
           <w:szCs w:val="24"/>
         </w:rPr>
-        <w:t>, . . . , x</w:t>
+        <w:t xml:space="preserve">, . . . , </w:t>
+      </w:r>
+      <w:proofErr w:type="spellStart"/>
+      <w:r>
+        <w:rPr>
+          <w:color w:val="000000" w:themeColor="text1"/>
+          <w:sz w:val="24"/>
+          <w:szCs w:val="24"/>
+        </w:rPr>
+        <w:t>x</w:t>
       </w:r>
       <w:r>
         <w:rPr>
@@ -4078,6 +5494,7 @@
         </w:rPr>
         <w:t>n</w:t>
       </w:r>
+      <w:proofErr w:type="spellEnd"/>
       <w:r>
         <w:rPr>
           <w:color w:val="000000" w:themeColor="text1"/>
@@ -4208,7 +5625,16 @@
           <w:sz w:val="24"/>
           <w:szCs w:val="24"/>
         </w:rPr>
-        <w:t>Une fonction de N</w:t>
+        <w:t xml:space="preserve">Une fonction de </w:t>
+      </w:r>
+      <w:proofErr w:type="spellStart"/>
+      <w:r>
+        <w:rPr>
+          <w:color w:val="000000" w:themeColor="text1"/>
+          <w:sz w:val="24"/>
+          <w:szCs w:val="24"/>
+        </w:rPr>
+        <w:t>N</w:t>
       </w:r>
       <w:r>
         <w:rPr>
@@ -4219,6 +5645,7 @@
         </w:rPr>
         <w:t>k</w:t>
       </w:r>
+      <w:proofErr w:type="spellEnd"/>
       <w:r>
         <w:rPr>
           <w:color w:val="000000" w:themeColor="text1"/>
@@ -4650,7 +6077,16 @@
           <w:sz w:val="24"/>
           <w:szCs w:val="24"/>
         </w:rPr>
-        <w:t xml:space="preserve">c'est le dernier jour possible. Mais puisque l'interrogation ne peut avoir lieu le dernier jour, l'avant-dernier jour devient </w:t>
+        <w:t xml:space="preserve">c'est le dernier jour possible. Mais puisque l'interrogation ne peut avoir lieu le dernier jour, </w:t>
+      </w:r>
+      <w:r>
+        <w:rPr>
+          <w:color w:val="000000" w:themeColor="text1"/>
+          <w:sz w:val="24"/>
+          <w:szCs w:val="24"/>
+        </w:rPr>
+        <w:lastRenderedPageBreak/>
+        <w:t xml:space="preserve">l'avant-dernier jour devient </w:t>
       </w:r>
       <w:r>
         <w:rPr>
@@ -4805,7 +6241,6 @@
           <w:sz w:val="24"/>
           <w:szCs w:val="24"/>
         </w:rPr>
-        <w:lastRenderedPageBreak/>
         <w:t>On se donne une paire (« M », w), où « M » est le codage d’une machine de Turing M, et w est un mot, et l’on souhaite décider si la machine M accepte le mot w.</w:t>
       </w:r>
     </w:p>
@@ -5737,6 +7172,7 @@
           <w:sz w:val="24"/>
           <w:szCs w:val="24"/>
         </w:rPr>
+        <w:lastRenderedPageBreak/>
         <w:t>Soient A et B deux problèmes d’alphabet respectifs M</w:t>
       </w:r>
       <w:r>
@@ -6136,7 +7572,6 @@
           <w:sz w:val="24"/>
           <w:szCs w:val="24"/>
         </w:rPr>
-        <w:lastRenderedPageBreak/>
         <w:t xml:space="preserve">Problème facile : </w:t>
       </w:r>
       <w:r>
@@ -6237,7 +7672,35 @@
           <w:sz w:val="24"/>
           <w:szCs w:val="24"/>
         </w:rPr>
-        <w:t>(ce qui est impossible bien-sur)</w:t>
+        <w:t>(</w:t>
+      </w:r>
+      <w:r>
+        <w:rPr>
+          <w:sz w:val="24"/>
+          <w:szCs w:val="24"/>
+        </w:rPr>
+        <w:t>Ce</w:t>
+      </w:r>
+      <w:r>
+        <w:rPr>
+          <w:sz w:val="24"/>
+          <w:szCs w:val="24"/>
+        </w:rPr>
+        <w:t xml:space="preserve"> qui est impossible bien-</w:t>
+      </w:r>
+      <w:r>
+        <w:rPr>
+          <w:sz w:val="24"/>
+          <w:szCs w:val="24"/>
+        </w:rPr>
+        <w:t>sûr</w:t>
+      </w:r>
+      <w:r>
+        <w:rPr>
+          <w:sz w:val="24"/>
+          <w:szCs w:val="24"/>
+        </w:rPr>
+        <w:t>)</w:t>
       </w:r>
     </w:p>
     <w:p>
@@ -6851,6 +8314,92 @@
     </w:lvl>
   </w:abstractNum>
   <w:abstractNum w:abstractNumId="5" w15:restartNumberingAfterBreak="0">
+    <w:nsid w:val="3D94157A"/>
+    <w:multiLevelType w:val="hybridMultilevel"/>
+    <w:tmpl w:val="2AD4757C"/>
+    <w:lvl w:ilvl="0" w:tplc="040C000F">
+      <w:start w:val="1"/>
+      <w:numFmt w:val="decimal"/>
+      <w:lvlText w:val="%1."/>
+      <w:lvlJc w:val="left"/>
+      <w:pPr>
+        <w:ind w:left="720" w:hanging="360"/>
+      </w:pPr>
+    </w:lvl>
+    <w:lvl w:ilvl="1" w:tplc="040C0019" w:tentative="1">
+      <w:start w:val="1"/>
+      <w:numFmt w:val="lowerLetter"/>
+      <w:lvlText w:val="%2."/>
+      <w:lvlJc w:val="left"/>
+      <w:pPr>
+        <w:ind w:left="1440" w:hanging="360"/>
+      </w:pPr>
+    </w:lvl>
+    <w:lvl w:ilvl="2" w:tplc="040C001B" w:tentative="1">
+      <w:start w:val="1"/>
+      <w:numFmt w:val="lowerRoman"/>
+      <w:lvlText w:val="%3."/>
+      <w:lvlJc w:val="right"/>
+      <w:pPr>
+        <w:ind w:left="2160" w:hanging="180"/>
+      </w:pPr>
+    </w:lvl>
+    <w:lvl w:ilvl="3" w:tplc="040C000F" w:tentative="1">
+      <w:start w:val="1"/>
+      <w:numFmt w:val="decimal"/>
+      <w:lvlText w:val="%4."/>
+      <w:lvlJc w:val="left"/>
+      <w:pPr>
+        <w:ind w:left="2880" w:hanging="360"/>
+      </w:pPr>
+    </w:lvl>
+    <w:lvl w:ilvl="4" w:tplc="040C0019" w:tentative="1">
+      <w:start w:val="1"/>
+      <w:numFmt w:val="lowerLetter"/>
+      <w:lvlText w:val="%5."/>
+      <w:lvlJc w:val="left"/>
+      <w:pPr>
+        <w:ind w:left="3600" w:hanging="360"/>
+      </w:pPr>
+    </w:lvl>
+    <w:lvl w:ilvl="5" w:tplc="040C001B" w:tentative="1">
+      <w:start w:val="1"/>
+      <w:numFmt w:val="lowerRoman"/>
+      <w:lvlText w:val="%6."/>
+      <w:lvlJc w:val="right"/>
+      <w:pPr>
+        <w:ind w:left="4320" w:hanging="180"/>
+      </w:pPr>
+    </w:lvl>
+    <w:lvl w:ilvl="6" w:tplc="040C000F" w:tentative="1">
+      <w:start w:val="1"/>
+      <w:numFmt w:val="decimal"/>
+      <w:lvlText w:val="%7."/>
+      <w:lvlJc w:val="left"/>
+      <w:pPr>
+        <w:ind w:left="5040" w:hanging="360"/>
+      </w:pPr>
+    </w:lvl>
+    <w:lvl w:ilvl="7" w:tplc="040C0019" w:tentative="1">
+      <w:start w:val="1"/>
+      <w:numFmt w:val="lowerLetter"/>
+      <w:lvlText w:val="%8."/>
+      <w:lvlJc w:val="left"/>
+      <w:pPr>
+        <w:ind w:left="5760" w:hanging="360"/>
+      </w:pPr>
+    </w:lvl>
+    <w:lvl w:ilvl="8" w:tplc="040C001B" w:tentative="1">
+      <w:start w:val="1"/>
+      <w:numFmt w:val="lowerRoman"/>
+      <w:lvlText w:val="%9."/>
+      <w:lvlJc w:val="right"/>
+      <w:pPr>
+        <w:ind w:left="6480" w:hanging="180"/>
+      </w:pPr>
+    </w:lvl>
+  </w:abstractNum>
+  <w:abstractNum w:abstractNumId="6" w15:restartNumberingAfterBreak="0">
     <w:nsid w:val="43BC51CB"/>
     <w:multiLevelType w:val="hybridMultilevel"/>
     <w:tmpl w:val="1B82D3B0"/>
@@ -6963,7 +8512,7 @@
       </w:rPr>
     </w:lvl>
   </w:abstractNum>
-  <w:abstractNum w:abstractNumId="6" w15:restartNumberingAfterBreak="0">
+  <w:abstractNum w:abstractNumId="7" w15:restartNumberingAfterBreak="0">
     <w:nsid w:val="553B744E"/>
     <w:multiLevelType w:val="hybridMultilevel"/>
     <w:tmpl w:val="46825FE4"/>
@@ -7076,7 +8625,7 @@
       </w:rPr>
     </w:lvl>
   </w:abstractNum>
-  <w:abstractNum w:abstractNumId="7" w15:restartNumberingAfterBreak="0">
+  <w:abstractNum w:abstractNumId="8" w15:restartNumberingAfterBreak="0">
     <w:nsid w:val="5EE3657D"/>
     <w:multiLevelType w:val="multilevel"/>
     <w:tmpl w:val="040C001D"/>
@@ -7162,7 +8711,7 @@
       </w:pPr>
     </w:lvl>
   </w:abstractNum>
-  <w:abstractNum w:abstractNumId="8" w15:restartNumberingAfterBreak="0">
+  <w:abstractNum w:abstractNumId="9" w15:restartNumberingAfterBreak="0">
     <w:nsid w:val="68695C2A"/>
     <w:multiLevelType w:val="multilevel"/>
     <w:tmpl w:val="040C001F"/>
@@ -7248,7 +8797,7 @@
       </w:pPr>
     </w:lvl>
   </w:abstractNum>
-  <w:abstractNum w:abstractNumId="9" w15:restartNumberingAfterBreak="0">
+  <w:abstractNum w:abstractNumId="10" w15:restartNumberingAfterBreak="0">
     <w:nsid w:val="6CEB3496"/>
     <w:multiLevelType w:val="hybridMultilevel"/>
     <w:tmpl w:val="314692F0"/>
@@ -7361,7 +8910,7 @@
       </w:rPr>
     </w:lvl>
   </w:abstractNum>
-  <w:abstractNum w:abstractNumId="10" w15:restartNumberingAfterBreak="0">
+  <w:abstractNum w:abstractNumId="11" w15:restartNumberingAfterBreak="0">
     <w:nsid w:val="70610C5B"/>
     <w:multiLevelType w:val="multilevel"/>
     <w:tmpl w:val="7D70D1B0"/>
@@ -7510,7 +9059,7 @@
       </w:rPr>
     </w:lvl>
   </w:abstractNum>
-  <w:abstractNum w:abstractNumId="11" w15:restartNumberingAfterBreak="0">
+  <w:abstractNum w:abstractNumId="12" w15:restartNumberingAfterBreak="0">
     <w:nsid w:val="706365BF"/>
     <w:multiLevelType w:val="hybridMultilevel"/>
     <w:tmpl w:val="BC3CC6AC"/>
@@ -7599,10 +9148,10 @@
       </w:pPr>
     </w:lvl>
   </w:abstractNum>
-  <w:abstractNum w:abstractNumId="12" w15:restartNumberingAfterBreak="0">
+  <w:abstractNum w:abstractNumId="13" w15:restartNumberingAfterBreak="0">
     <w:nsid w:val="72865AEC"/>
     <w:multiLevelType w:val="hybridMultilevel"/>
-    <w:tmpl w:val="25126F0E"/>
+    <w:tmpl w:val="0122CF10"/>
     <w:lvl w:ilvl="0" w:tplc="040C000B">
       <w:start w:val="1"/>
       <w:numFmt w:val="bullet"/>
@@ -7712,7 +9261,7 @@
       </w:rPr>
     </w:lvl>
   </w:abstractNum>
-  <w:abstractNum w:abstractNumId="13" w15:restartNumberingAfterBreak="0">
+  <w:abstractNum w:abstractNumId="14" w15:restartNumberingAfterBreak="0">
     <w:nsid w:val="76625ED7"/>
     <w:multiLevelType w:val="hybridMultilevel"/>
     <w:tmpl w:val="64903DEC"/>
@@ -7825,7 +9374,7 @@
       </w:rPr>
     </w:lvl>
   </w:abstractNum>
-  <w:abstractNum w:abstractNumId="14" w15:restartNumberingAfterBreak="0">
+  <w:abstractNum w:abstractNumId="15" w15:restartNumberingAfterBreak="0">
     <w:nsid w:val="77472335"/>
     <w:multiLevelType w:val="multilevel"/>
     <w:tmpl w:val="040C001F"/>
@@ -7911,7 +9460,7 @@
       </w:pPr>
     </w:lvl>
   </w:abstractNum>
-  <w:abstractNum w:abstractNumId="15" w15:restartNumberingAfterBreak="0">
+  <w:abstractNum w:abstractNumId="16" w15:restartNumberingAfterBreak="0">
     <w:nsid w:val="7A487C50"/>
     <w:multiLevelType w:val="hybridMultilevel"/>
     <w:tmpl w:val="CE261F22"/>
@@ -7998,34 +9547,34 @@
     </w:lvl>
   </w:abstractNum>
   <w:num w:numId="1" w16cid:durableId="1518933478">
-    <w:abstractNumId w:val="7"/>
+    <w:abstractNumId w:val="8"/>
   </w:num>
   <w:num w:numId="2" w16cid:durableId="1503156806">
-    <w:abstractNumId w:val="14"/>
+    <w:abstractNumId w:val="15"/>
   </w:num>
   <w:num w:numId="3" w16cid:durableId="1051804633">
+    <w:abstractNumId w:val="11"/>
+  </w:num>
+  <w:num w:numId="4" w16cid:durableId="1747606082">
     <w:abstractNumId w:val="10"/>
   </w:num>
-  <w:num w:numId="4" w16cid:durableId="1747606082">
-    <w:abstractNumId w:val="9"/>
-  </w:num>
   <w:num w:numId="5" w16cid:durableId="1328898714">
-    <w:abstractNumId w:val="15"/>
+    <w:abstractNumId w:val="16"/>
   </w:num>
   <w:num w:numId="6" w16cid:durableId="1104181383">
     <w:abstractNumId w:val="3"/>
   </w:num>
   <w:num w:numId="7" w16cid:durableId="1699353135">
-    <w:abstractNumId w:val="5"/>
+    <w:abstractNumId w:val="6"/>
   </w:num>
   <w:num w:numId="8" w16cid:durableId="727842864">
-    <w:abstractNumId w:val="8"/>
+    <w:abstractNumId w:val="9"/>
   </w:num>
   <w:num w:numId="9" w16cid:durableId="757798822">
-    <w:abstractNumId w:val="13"/>
+    <w:abstractNumId w:val="14"/>
   </w:num>
   <w:num w:numId="10" w16cid:durableId="1415131708">
-    <w:abstractNumId w:val="6"/>
+    <w:abstractNumId w:val="7"/>
   </w:num>
   <w:num w:numId="11" w16cid:durableId="1047265793">
     <w:abstractNumId w:val="1"/>
@@ -8037,13 +9586,16 @@
     <w:abstractNumId w:val="2"/>
   </w:num>
   <w:num w:numId="14" w16cid:durableId="670643648">
-    <w:abstractNumId w:val="11"/>
+    <w:abstractNumId w:val="12"/>
   </w:num>
   <w:num w:numId="15" w16cid:durableId="231815439">
     <w:abstractNumId w:val="4"/>
   </w:num>
   <w:num w:numId="16" w16cid:durableId="1889149923">
-    <w:abstractNumId w:val="12"/>
+    <w:abstractNumId w:val="13"/>
+  </w:num>
+  <w:num w:numId="17" w16cid:durableId="73162732">
+    <w:abstractNumId w:val="5"/>
   </w:num>
 </w:numbering>
 </file>

</xml_diff>